<commit_message>
Finished Module 1 Assignments
</commit_message>
<xml_diff>
--- a/Module One CS330.docx
+++ b/Module One CS330.docx
@@ -4,50 +4,201 @@
   <w:body>
     <w:p>
       <w:pPr>
-        <w:numPr>
-          <w:ilvl w:val="0"/>
-          <w:numId w:val="1"/>
-        </w:numPr>
+        <w:spacing w:line="480" w:lineRule="auto"/>
+        <w:rPr>
+          <w:rFonts w:ascii="Times New Roman" w:hAnsi="Times New Roman" w:cs="Times New Roman"/>
+        </w:rPr>
       </w:pPr>
       <w:r>
         <w:rPr>
-          <w:b/>
-          <w:bCs/>
-        </w:rPr>
-        <w:t xml:space="preserve">Run the </w:t>
-      </w:r>
-      <w:proofErr w:type="spellStart"/>
-      <w:r>
-        <w:rPr>
-          <w:b/>
-          <w:bCs/>
-        </w:rPr>
-        <w:t>OpenGLSample</w:t>
-      </w:r>
-      <w:proofErr w:type="spellEnd"/>
-      <w:r>
-        <w:t>. If the code runs successfully, a 3D scene containing a glass of wine, some cheese, and bread should be displayed in the OpenGL window. While the code is running, check the title of the window to make sure it shows your name. Take a screenshot that includes the window’s updated title.</w:t>
+          <w:rFonts w:ascii="Times New Roman" w:hAnsi="Times New Roman" w:cs="Times New Roman"/>
+        </w:rPr>
+        <w:t>Alexis Prazak</w:t>
       </w:r>
     </w:p>
     <w:p>
       <w:pPr>
-        <w:numPr>
-          <w:ilvl w:val="0"/>
-          <w:numId w:val="1"/>
-        </w:numPr>
+        <w:spacing w:line="480" w:lineRule="auto"/>
+        <w:rPr>
+          <w:rFonts w:ascii="Times New Roman" w:hAnsi="Times New Roman" w:cs="Times New Roman"/>
+        </w:rPr>
       </w:pPr>
       <w:r>
         <w:rPr>
-          <w:b/>
-          <w:bCs/>
-        </w:rPr>
-        <w:t>Discuss any challenges you experienced while setting up OpenGL</w:t>
+          <w:rFonts w:ascii="Times New Roman" w:hAnsi="Times New Roman" w:cs="Times New Roman"/>
+        </w:rPr>
+        <w:t>4/27/2025</w:t>
+      </w:r>
+    </w:p>
+    <w:p>
+      <w:pPr>
+        <w:spacing w:line="480" w:lineRule="auto"/>
+        <w:rPr>
+          <w:rFonts w:ascii="Times New Roman" w:hAnsi="Times New Roman" w:cs="Times New Roman"/>
+        </w:rPr>
+      </w:pPr>
+      <w:r>
+        <w:rPr>
+          <w:rFonts w:ascii="Times New Roman" w:hAnsi="Times New Roman" w:cs="Times New Roman"/>
+        </w:rPr>
+        <w:t xml:space="preserve">Philip </w:t>
+      </w:r>
+      <w:proofErr w:type="spellStart"/>
+      <w:r>
+        <w:rPr>
+          <w:rFonts w:ascii="Times New Roman" w:hAnsi="Times New Roman" w:cs="Times New Roman"/>
+        </w:rPr>
+        <w:t>Enkema</w:t>
+      </w:r>
+      <w:proofErr w:type="spellEnd"/>
+    </w:p>
+    <w:p>
+      <w:pPr>
+        <w:spacing w:line="480" w:lineRule="auto"/>
+        <w:rPr>
+          <w:rFonts w:ascii="Times New Roman" w:hAnsi="Times New Roman" w:cs="Times New Roman"/>
+        </w:rPr>
+      </w:pPr>
+      <w:r>
+        <w:rPr>
+          <w:rFonts w:ascii="Times New Roman" w:hAnsi="Times New Roman" w:cs="Times New Roman"/>
+        </w:rPr>
+        <w:t>CS330 Module One</w:t>
       </w:r>
       <w:r>
-        <w:t>. In one to two paragraphs, discuss any challenges you had while setting up OpenGL and the steps you took to overcome them. Include any questions you have or parts of the sample code you couldn’t run so your instructor can help you.</w:t>
+        <w:rPr>
+          <w:rFonts w:ascii="Times New Roman" w:hAnsi="Times New Roman" w:cs="Times New Roman"/>
+        </w:rPr>
+        <w:t xml:space="preserve"> 1-2</w:t>
       </w:r>
     </w:p>
-    <w:p/>
+    <w:p>
+      <w:pPr>
+        <w:spacing w:line="480" w:lineRule="auto"/>
+        <w:rPr>
+          <w:rFonts w:ascii="Times New Roman" w:hAnsi="Times New Roman" w:cs="Times New Roman"/>
+        </w:rPr>
+      </w:pPr>
+      <w:r>
+        <w:rPr>
+          <w:rFonts w:ascii="Times New Roman" w:hAnsi="Times New Roman" w:cs="Times New Roman"/>
+        </w:rPr>
+        <w:t xml:space="preserve">Overall, the project was set up well </w:t>
+      </w:r>
+      <w:proofErr w:type="gramStart"/>
+      <w:r>
+        <w:rPr>
+          <w:rFonts w:ascii="Times New Roman" w:hAnsi="Times New Roman" w:cs="Times New Roman"/>
+        </w:rPr>
+        <w:t>enough</w:t>
+      </w:r>
+      <w:proofErr w:type="gramEnd"/>
+      <w:r>
+        <w:rPr>
+          <w:rFonts w:ascii="Times New Roman" w:hAnsi="Times New Roman" w:cs="Times New Roman"/>
+        </w:rPr>
+        <w:t xml:space="preserve"> that I could easily navigate to the parts I needed. I am using Visual Studio on my desktop instead of the virtual lab. So </w:t>
+      </w:r>
+      <w:proofErr w:type="gramStart"/>
+      <w:r>
+        <w:rPr>
+          <w:rFonts w:ascii="Times New Roman" w:hAnsi="Times New Roman" w:cs="Times New Roman"/>
+        </w:rPr>
+        <w:t>far</w:t>
+      </w:r>
+      <w:proofErr w:type="gramEnd"/>
+      <w:r>
+        <w:rPr>
+          <w:rFonts w:ascii="Times New Roman" w:hAnsi="Times New Roman" w:cs="Times New Roman"/>
+        </w:rPr>
+        <w:t xml:space="preserve"> I’ve been able to run everything on my PC</w:t>
+      </w:r>
+      <w:r>
+        <w:rPr>
+          <w:rFonts w:ascii="Times New Roman" w:hAnsi="Times New Roman" w:cs="Times New Roman"/>
+        </w:rPr>
+        <w:t xml:space="preserve">, but I’ll be watching for issues in future modules. </w:t>
+      </w:r>
+      <w:r>
+        <w:rPr>
+          <w:rFonts w:ascii="Times New Roman" w:hAnsi="Times New Roman" w:cs="Times New Roman"/>
+        </w:rPr>
+        <w:t xml:space="preserve">I was lucky enough to have time over the past few weeks to get a head start </w:t>
+      </w:r>
+      <w:r>
+        <w:rPr>
+          <w:rFonts w:ascii="Times New Roman" w:hAnsi="Times New Roman" w:cs="Times New Roman"/>
+        </w:rPr>
+        <w:t>on</w:t>
+      </w:r>
+      <w:r>
+        <w:rPr>
+          <w:rFonts w:ascii="Times New Roman" w:hAnsi="Times New Roman" w:cs="Times New Roman"/>
+        </w:rPr>
+        <w:t xml:space="preserve"> this course. </w:t>
+      </w:r>
+      <w:r>
+        <w:rPr>
+          <w:rFonts w:ascii="Times New Roman" w:hAnsi="Times New Roman" w:cs="Times New Roman"/>
+        </w:rPr>
+        <w:t xml:space="preserve">I’m excited to play around with OpenGL more! </w:t>
+      </w:r>
+    </w:p>
+    <w:p>
+      <w:r>
+        <w:rPr>
+          <w:noProof/>
+        </w:rPr>
+        <w:drawing>
+          <wp:inline distT="0" distB="0" distL="0" distR="0" wp14:anchorId="69E62A89" wp14:editId="244B7811">
+            <wp:extent cx="5929630" cy="4186555"/>
+            <wp:effectExtent l="0" t="0" r="0" b="4445"/>
+            <wp:docPr id="234193069" name="Picture 1"/>
+            <wp:cNvGraphicFramePr>
+              <a:graphicFrameLocks xmlns:a="http://schemas.openxmlformats.org/drawingml/2006/main" noChangeAspect="1"/>
+            </wp:cNvGraphicFramePr>
+            <a:graphic xmlns:a="http://schemas.openxmlformats.org/drawingml/2006/main">
+              <a:graphicData uri="http://schemas.openxmlformats.org/drawingml/2006/picture">
+                <pic:pic xmlns:pic="http://schemas.openxmlformats.org/drawingml/2006/picture">
+                  <pic:nvPicPr>
+                    <pic:cNvPr id="0" name="Picture 1"/>
+                    <pic:cNvPicPr>
+                      <a:picLocks noChangeAspect="1" noChangeArrowheads="1"/>
+                    </pic:cNvPicPr>
+                  </pic:nvPicPr>
+                  <pic:blipFill>
+                    <a:blip r:embed="rId5" cstate="print">
+                      <a:extLst>
+                        <a:ext uri="{28A0092B-C50C-407E-A947-70E740481C1C}">
+                          <a14:useLocalDpi xmlns:a14="http://schemas.microsoft.com/office/drawing/2010/main" val="0"/>
+                        </a:ext>
+                      </a:extLst>
+                    </a:blip>
+                    <a:srcRect/>
+                    <a:stretch>
+                      <a:fillRect/>
+                    </a:stretch>
+                  </pic:blipFill>
+                  <pic:spPr bwMode="auto">
+                    <a:xfrm>
+                      <a:off x="0" y="0"/>
+                      <a:ext cx="5929630" cy="4186555"/>
+                    </a:xfrm>
+                    <a:prstGeom prst="rect">
+                      <a:avLst/>
+                    </a:prstGeom>
+                    <a:noFill/>
+                    <a:ln>
+                      <a:noFill/>
+                    </a:ln>
+                  </pic:spPr>
+                </pic:pic>
+              </a:graphicData>
+            </a:graphic>
+          </wp:inline>
+        </w:drawing>
+      </w:r>
+    </w:p>
     <w:sectPr>
       <w:pgSz w:w="12240" w:h="15840"/>
       <w:pgMar w:top="1440" w:right="1440" w:bottom="1440" w:left="1440" w:header="720" w:footer="720" w:gutter="0"/>
@@ -818,6 +969,7 @@
   <w:style w:type="character" w:default="1" w:styleId="DefaultParagraphFont">
     <w:name w:val="Default Paragraph Font"/>
     <w:uiPriority w:val="1"/>
+    <w:semiHidden/>
     <w:unhideWhenUsed/>
   </w:style>
   <w:style w:type="table" w:default="1" w:styleId="TableNormal">

</xml_diff>